<commit_message>
When the K-D tree is constructed, it can be useful for 1. range search ->> it will use the depth first search 2. nearest neighbor search -->> it will go down deep and than rewind.
</commit_message>
<xml_diff>
--- a/doc-431/kd-tree.docx
+++ b/doc-431/kd-tree.docx
@@ -153,7 +153,61 @@
         <w:t>It works pretty well. But when k is quite big, e.g. hundred or something, we will not have enough point N to fulfill the condition.</w:t>
       </w:r>
     </w:p>
-    <w:p/>
+    <w:p>
+      <w:pPr>
+        <w:rPr>
+          <w:rFonts w:hint="eastAsia"/>
+        </w:rPr>
+      </w:pPr>
+    </w:p>
+    <w:p>
+      <w:pPr>
+        <w:rPr>
+          <w:rFonts w:hint="eastAsia"/>
+        </w:rPr>
+      </w:pPr>
+      <w:r>
+        <w:rPr>
+          <w:rFonts w:hint="eastAsia"/>
+        </w:rPr>
+        <w:t xml:space="preserve">When the K-D tree is constructed, it can be very </w:t>
+      </w:r>
+      <w:r>
+        <w:t xml:space="preserve">useful for problem like nearest neighbor </w:t>
+      </w:r>
+      <w:r>
+        <w:rPr>
+          <w:rFonts w:hint="eastAsia"/>
+        </w:rPr>
+        <w:t xml:space="preserve">search and range search. When in range search, start at the rood, if the range covers(surpass) the hyperplane , both the branch must be search. </w:t>
+      </w:r>
+      <w:r>
+        <w:t>I</w:t>
+      </w:r>
+      <w:r>
+        <w:rPr>
+          <w:rFonts w:hint="eastAsia"/>
+        </w:rPr>
+        <w:t>f not, only one branch is need to be searched.</w:t>
+      </w:r>
+    </w:p>
+    <w:p>
+      <w:r>
+        <w:rPr>
+          <w:rFonts w:hint="eastAsia"/>
+        </w:rPr>
+        <w:t xml:space="preserve">When is nearest neighbor search , it first search till the leaf, than goes back and see if the current min distance covers the hyperplane or not. </w:t>
+      </w:r>
+      <w:r>
+        <w:t>I</w:t>
+      </w:r>
+      <w:r>
+        <w:rPr>
+          <w:rFonts w:hint="eastAsia"/>
+        </w:rPr>
+        <w:t>f not, goes back one node, if yes, it recursively into the other branch.</w:t>
+      </w:r>
+    </w:p>
     <w:sectPr>
       <w:pgSz w:w="11906" w:h="16838"/>
       <w:pgMar w:top="1440" w:right="1800" w:bottom="1440" w:left="1800" w:header="851" w:footer="992" w:gutter="0"/>

</xml_diff>